<commit_message>
Finally held - karp done
6 hotdogów zjadłem, żeby mieć siły
</commit_message>
<xml_diff>
--- a/sprawka/lab1/sprawko.docx
+++ b/sprawka/lab1/sprawko.docx
@@ -2358,7 +2358,21 @@
           <w:sz w:val="24"/>
           <w:szCs w:val="24"/>
         </w:rPr>
-        <w:t xml:space="preserve"> potwierdza, że badany algorytm wyznacza rozwiązania problemu komiwojażera dla badanych instancji w czasie n! zależnym względem wielkości instancji (obie krzywe są zgodne co do kształtu). Złożoność czasowa opracowanego algorytmu wynosi O(n!).</w:t>
+        <w:t xml:space="preserve"> potwierdza, że badany algorytm wyznacza rozwiązania problemu komiwojażera dla badanych instancji w czasie n! zależnym </w:t>
+      </w:r>
+      <w:r>
+        <w:rPr>
+          <w:sz w:val="24"/>
+          <w:szCs w:val="24"/>
+        </w:rPr>
+        <w:t>od</w:t>
+      </w:r>
+      <w:r>
+        <w:rPr>
+          <w:sz w:val="24"/>
+          <w:szCs w:val="24"/>
+        </w:rPr>
+        <w:t xml:space="preserve"> wielkości instancji (obie krzywe są zgodne co do kształtu). Złożoność czasowa opracowanego algorytmu wynosi O(n!).</w:t>
       </w:r>
     </w:p>
     <w:p>

</xml_diff>

<commit_message>
ale jestem super uczniem co spełnia zachcianki
</commit_message>
<xml_diff>
--- a/sprawka/lab1/sprawko.docx
+++ b/sprawka/lab1/sprawko.docx
@@ -1791,6 +1791,128 @@
           <w:szCs w:val="24"/>
         </w:rPr>
       </w:pPr>
+      <w:r>
+        <w:rPr>
+          <w:sz w:val="24"/>
+          <w:szCs w:val="24"/>
+        </w:rPr>
+        <w:t>Pomiar czasu został wykonany przy użyciu bilbioteki chrono. Po otrzymaniu wyniku należy go podzielić przez liczbę powtórzeń wywołań algorytmu.</w:t>
+      </w:r>
+    </w:p>
+    <w:p>
+      <w:pPr>
+        <w:jc w:val="center"/>
+        <w:rPr>
+          <w:sz w:val="24"/>
+          <w:szCs w:val="24"/>
+        </w:rPr>
+      </w:pPr>
+      <w:r>
+        <w:rPr>
+          <w:sz w:val="24"/>
+          <w:szCs w:val="24"/>
+        </w:rPr>
+        <w:drawing>
+          <wp:inline distT="0" distB="0" distL="0" distR="0" wp14:anchorId="7CCBA5F2" wp14:editId="1DE7124B">
+            <wp:extent cx="5760720" cy="2400300"/>
+            <wp:effectExtent l="0" t="0" r="0" b="0"/>
+            <wp:docPr id="4" name="Picture 4" descr="A screenshot of a computer&#10;&#10;Description automatically generated with medium confidence"/>
+            <wp:cNvGraphicFramePr>
+              <a:graphicFrameLocks xmlns:a="http://schemas.openxmlformats.org/drawingml/2006/main" noChangeAspect="1"/>
+            </wp:cNvGraphicFramePr>
+            <a:graphic xmlns:a="http://schemas.openxmlformats.org/drawingml/2006/main">
+              <a:graphicData uri="http://schemas.openxmlformats.org/drawingml/2006/picture">
+                <pic:pic xmlns:pic="http://schemas.openxmlformats.org/drawingml/2006/picture">
+                  <pic:nvPicPr>
+                    <pic:cNvPr id="4" name="Picture 4" descr="A screenshot of a computer&#10;&#10;Description automatically generated with medium confidence"/>
+                    <pic:cNvPicPr/>
+                  </pic:nvPicPr>
+                  <pic:blipFill>
+                    <a:blip r:embed="rId10"/>
+                    <a:stretch>
+                      <a:fillRect/>
+                    </a:stretch>
+                  </pic:blipFill>
+                  <pic:spPr>
+                    <a:xfrm>
+                      <a:off x="0" y="0"/>
+                      <a:ext cx="5760720" cy="2400300"/>
+                    </a:xfrm>
+                    <a:prstGeom prst="rect">
+                      <a:avLst/>
+                    </a:prstGeom>
+                  </pic:spPr>
+                </pic:pic>
+              </a:graphicData>
+            </a:graphic>
+          </wp:inline>
+        </w:drawing>
+      </w:r>
+    </w:p>
+    <w:p>
+      <w:pPr>
+        <w:jc w:val="both"/>
+        <w:rPr>
+          <w:sz w:val="24"/>
+          <w:szCs w:val="24"/>
+        </w:rPr>
+      </w:pPr>
+      <w:r>
+        <w:rPr>
+          <w:noProof/>
+          <w:sz w:val="24"/>
+          <w:szCs w:val="24"/>
+        </w:rPr>
+        <w:lastRenderedPageBreak/>
+        <w:drawing>
+          <wp:inline distT="0" distB="0" distL="0" distR="0" wp14:anchorId="2F8164BA" wp14:editId="3C0A7609">
+            <wp:extent cx="5762625" cy="7600950"/>
+            <wp:effectExtent l="0" t="0" r="9525" b="0"/>
+            <wp:docPr id="3" name="Picture 3"/>
+            <wp:cNvGraphicFramePr>
+              <a:graphicFrameLocks xmlns:a="http://schemas.openxmlformats.org/drawingml/2006/main" noChangeAspect="1"/>
+            </wp:cNvGraphicFramePr>
+            <a:graphic xmlns:a="http://schemas.openxmlformats.org/drawingml/2006/main">
+              <a:graphicData uri="http://schemas.openxmlformats.org/drawingml/2006/picture">
+                <pic:pic xmlns:pic="http://schemas.openxmlformats.org/drawingml/2006/picture">
+                  <pic:nvPicPr>
+                    <pic:cNvPr id="0" name="Picture 1"/>
+                    <pic:cNvPicPr>
+                      <a:picLocks noChangeAspect="1" noChangeArrowheads="1"/>
+                    </pic:cNvPicPr>
+                  </pic:nvPicPr>
+                  <pic:blipFill>
+                    <a:blip r:embed="rId11">
+                      <a:extLst>
+                        <a:ext uri="{28A0092B-C50C-407E-A947-70E740481C1C}">
+                          <a14:useLocalDpi xmlns:a14="http://schemas.microsoft.com/office/drawing/2010/main" val="0"/>
+                        </a:ext>
+                      </a:extLst>
+                    </a:blip>
+                    <a:srcRect/>
+                    <a:stretch>
+                      <a:fillRect/>
+                    </a:stretch>
+                  </pic:blipFill>
+                  <pic:spPr bwMode="auto">
+                    <a:xfrm>
+                      <a:off x="0" y="0"/>
+                      <a:ext cx="5762625" cy="7600950"/>
+                    </a:xfrm>
+                    <a:prstGeom prst="rect">
+                      <a:avLst/>
+                    </a:prstGeom>
+                    <a:noFill/>
+                    <a:ln>
+                      <a:noFill/>
+                    </a:ln>
+                  </pic:spPr>
+                </pic:pic>
+              </a:graphicData>
+            </a:graphic>
+          </wp:inline>
+        </w:drawing>
+      </w:r>
     </w:p>
     <w:p>
       <w:pPr>
@@ -1824,197 +1946,6 @@
     </w:p>
     <w:p>
       <w:pPr>
-        <w:ind w:left="360" w:firstLine="397"/>
-        <w:jc w:val="both"/>
-        <w:rPr>
-          <w:sz w:val="24"/>
-          <w:szCs w:val="24"/>
-        </w:rPr>
-      </w:pPr>
-    </w:p>
-    <w:p>
-      <w:pPr>
-        <w:ind w:left="360" w:firstLine="397"/>
-        <w:jc w:val="both"/>
-        <w:rPr>
-          <w:sz w:val="24"/>
-          <w:szCs w:val="24"/>
-        </w:rPr>
-      </w:pPr>
-    </w:p>
-    <w:p>
-      <w:pPr>
-        <w:ind w:left="360" w:firstLine="397"/>
-        <w:jc w:val="both"/>
-        <w:rPr>
-          <w:sz w:val="24"/>
-          <w:szCs w:val="24"/>
-        </w:rPr>
-      </w:pPr>
-    </w:p>
-    <w:p>
-      <w:pPr>
-        <w:ind w:left="360" w:firstLine="397"/>
-        <w:jc w:val="both"/>
-        <w:rPr>
-          <w:sz w:val="24"/>
-          <w:szCs w:val="24"/>
-        </w:rPr>
-      </w:pPr>
-    </w:p>
-    <w:p>
-      <w:pPr>
-        <w:ind w:left="360" w:firstLine="397"/>
-        <w:jc w:val="both"/>
-        <w:rPr>
-          <w:sz w:val="24"/>
-          <w:szCs w:val="24"/>
-        </w:rPr>
-      </w:pPr>
-    </w:p>
-    <w:p>
-      <w:pPr>
-        <w:ind w:left="360" w:firstLine="397"/>
-        <w:jc w:val="both"/>
-        <w:rPr>
-          <w:sz w:val="24"/>
-          <w:szCs w:val="24"/>
-        </w:rPr>
-      </w:pPr>
-    </w:p>
-    <w:p>
-      <w:pPr>
-        <w:ind w:left="360" w:firstLine="397"/>
-        <w:jc w:val="both"/>
-        <w:rPr>
-          <w:sz w:val="24"/>
-          <w:szCs w:val="24"/>
-        </w:rPr>
-      </w:pPr>
-    </w:p>
-    <w:p>
-      <w:pPr>
-        <w:ind w:left="360" w:firstLine="397"/>
-        <w:jc w:val="both"/>
-        <w:rPr>
-          <w:sz w:val="24"/>
-          <w:szCs w:val="24"/>
-        </w:rPr>
-      </w:pPr>
-    </w:p>
-    <w:p>
-      <w:pPr>
-        <w:ind w:left="360" w:firstLine="397"/>
-        <w:jc w:val="both"/>
-        <w:rPr>
-          <w:sz w:val="24"/>
-          <w:szCs w:val="24"/>
-        </w:rPr>
-      </w:pPr>
-    </w:p>
-    <w:p>
-      <w:pPr>
-        <w:ind w:left="360" w:firstLine="397"/>
-        <w:jc w:val="both"/>
-        <w:rPr>
-          <w:sz w:val="24"/>
-          <w:szCs w:val="24"/>
-        </w:rPr>
-      </w:pPr>
-    </w:p>
-    <w:p>
-      <w:pPr>
-        <w:ind w:left="360" w:firstLine="397"/>
-        <w:jc w:val="both"/>
-        <w:rPr>
-          <w:sz w:val="24"/>
-          <w:szCs w:val="24"/>
-        </w:rPr>
-      </w:pPr>
-    </w:p>
-    <w:p>
-      <w:pPr>
-        <w:ind w:left="360" w:firstLine="397"/>
-        <w:jc w:val="both"/>
-        <w:rPr>
-          <w:sz w:val="24"/>
-          <w:szCs w:val="24"/>
-        </w:rPr>
-      </w:pPr>
-    </w:p>
-    <w:p>
-      <w:pPr>
-        <w:ind w:left="360" w:firstLine="397"/>
-        <w:jc w:val="both"/>
-        <w:rPr>
-          <w:sz w:val="24"/>
-          <w:szCs w:val="24"/>
-        </w:rPr>
-      </w:pPr>
-    </w:p>
-    <w:p>
-      <w:pPr>
-        <w:ind w:left="360" w:firstLine="397"/>
-        <w:jc w:val="both"/>
-        <w:rPr>
-          <w:sz w:val="24"/>
-          <w:szCs w:val="24"/>
-        </w:rPr>
-      </w:pPr>
-    </w:p>
-    <w:p>
-      <w:pPr>
-        <w:ind w:left="360" w:firstLine="397"/>
-        <w:jc w:val="both"/>
-        <w:rPr>
-          <w:sz w:val="24"/>
-          <w:szCs w:val="24"/>
-        </w:rPr>
-      </w:pPr>
-    </w:p>
-    <w:p>
-      <w:pPr>
-        <w:ind w:left="360" w:firstLine="397"/>
-        <w:jc w:val="both"/>
-        <w:rPr>
-          <w:sz w:val="24"/>
-          <w:szCs w:val="24"/>
-        </w:rPr>
-      </w:pPr>
-    </w:p>
-    <w:p>
-      <w:pPr>
-        <w:ind w:left="360" w:firstLine="397"/>
-        <w:jc w:val="both"/>
-        <w:rPr>
-          <w:sz w:val="24"/>
-          <w:szCs w:val="24"/>
-        </w:rPr>
-      </w:pPr>
-    </w:p>
-    <w:p>
-      <w:pPr>
-        <w:ind w:left="360" w:firstLine="397"/>
-        <w:jc w:val="both"/>
-        <w:rPr>
-          <w:sz w:val="24"/>
-          <w:szCs w:val="24"/>
-        </w:rPr>
-      </w:pPr>
-    </w:p>
-    <w:p>
-      <w:pPr>
-        <w:ind w:left="360" w:firstLine="397"/>
-        <w:jc w:val="both"/>
-        <w:rPr>
-          <w:sz w:val="24"/>
-          <w:szCs w:val="24"/>
-        </w:rPr>
-      </w:pPr>
-    </w:p>
-    <w:p>
-      <w:pPr>
-        <w:ind w:left="360" w:firstLine="397"/>
         <w:jc w:val="both"/>
         <w:rPr>
           <w:sz w:val="24"/>
@@ -2095,7 +2026,7 @@
                     </pic:cNvPicPr>
                   </pic:nvPicPr>
                   <pic:blipFill>
-                    <a:blip r:embed="rId10" cstate="print">
+                    <a:blip r:embed="rId12" cstate="print">
                       <a:extLst>
                         <a:ext uri="{28A0092B-C50C-407E-A947-70E740481C1C}">
                           <a14:useLocalDpi xmlns:a14="http://schemas.microsoft.com/office/drawing/2010/main" val="0"/>
@@ -2385,7 +2316,7 @@
       </w:pPr>
     </w:p>
     <w:sectPr>
-      <w:footerReference w:type="default" r:id="rId11"/>
+      <w:footerReference w:type="default" r:id="rId13"/>
       <w:pgSz w:w="11906" w:h="16838"/>
       <w:pgMar w:top="1417" w:right="1417" w:bottom="1417" w:left="1417" w:header="708" w:footer="708" w:gutter="0"/>
       <w:cols w:space="708"/>

</xml_diff>